<commit_message>
updates to TD letter
</commit_message>
<xml_diff>
--- a/DJ Revision/TD_DJ_Response Letter.docx
+++ b/DJ Revision/TD_DJ_Response Letter.docx
@@ -11868,7 +11868,7 @@
           <w:color w:val="222222"/>
           <w:sz w:val="22"/>
           <w:szCs w:val="22"/>
-          <w:highlight w:val="green"/>
+          <w:highlight w:val="yellow"/>
         </w:rPr>
         <w:t>Response</w:t>
       </w:r>
@@ -11878,7 +11878,7 @@
           <w:color w:val="222222"/>
           <w:sz w:val="22"/>
           <w:szCs w:val="22"/>
-          <w:highlight w:val="green"/>
+          <w:highlight w:val="yellow"/>
         </w:rPr>
         <w:t>:</w:t>
       </w:r>
@@ -11898,7 +11898,25 @@
           <w:sz w:val="22"/>
           <w:szCs w:val="22"/>
         </w:rPr>
-        <w:t xml:space="preserve">This is an important detail that we omitted to report in the previous version of the manuscript. There are two answers here. The first is related to our rationale to impute (along with a report of the missingness by variable) and the second is related to our approach to date treatment in general. </w:t>
+        <w:t>This is an important detail that we omitted to report in the previous version of the manuscript. There are two answers here. The first is related to our rationale to impute (along with a report of the missingness by variable) and the second is related to our approach to dat</w:t>
+      </w:r>
+      <w:r>
+        <w:rPr>
+          <w:rFonts w:ascii="Arial" w:hAnsi="Arial" w:cs="Arial"/>
+          <w:color w:val="222222"/>
+          <w:sz w:val="22"/>
+          <w:szCs w:val="22"/>
+        </w:rPr>
+        <w:t>a</w:t>
+      </w:r>
+      <w:r>
+        <w:rPr>
+          <w:rFonts w:ascii="Arial" w:hAnsi="Arial" w:cs="Arial"/>
+          <w:color w:val="222222"/>
+          <w:sz w:val="22"/>
+          <w:szCs w:val="22"/>
+        </w:rPr>
+        <w:t xml:space="preserve"> treatment in general. </w:t>
       </w:r>
     </w:p>
     <w:p>
@@ -15344,7 +15362,23 @@
           <w:sz w:val="22"/>
           <w:szCs w:val="22"/>
         </w:rPr>
-        <w:t xml:space="preserve">) which uses full information (drawing from a group of variables based with complete cases) and thus should reduce bias as much as possible (see </w:t>
+        <w:t xml:space="preserve">) which uses full information (drawing from a group </w:t>
+      </w:r>
+      <w:r>
+        <w:rPr>
+          <w:rFonts w:ascii="Arial" w:hAnsi="Arial" w:cs="Arial"/>
+          <w:sz w:val="22"/>
+          <w:szCs w:val="22"/>
+        </w:rPr>
+        <w:t xml:space="preserve">of similar, but </w:t>
+      </w:r>
+      <w:r>
+        <w:rPr>
+          <w:rFonts w:ascii="Arial" w:hAnsi="Arial" w:cs="Arial"/>
+          <w:sz w:val="22"/>
+          <w:szCs w:val="22"/>
+        </w:rPr>
+        <w:t xml:space="preserve">complete cases) and thus should reduce bias as much as possible (see </w:t>
       </w:r>
       <w:r>
         <w:rPr>
@@ -15428,7 +15462,47 @@
           <w:szCs w:val="22"/>
           <w:shd w:val="clear" w:color="auto" w:fill="FFFFFF"/>
         </w:rPr>
-        <w:t>s a matter of data treatment, we did not run alternative models without the imputations. This is a matter of research ethics, as of course we would not choose results based on a favorable outcome relative to imputing missing data.</w:t>
+        <w:t xml:space="preserve">s a matter of data treatment, we did not run alternative models without the imputations. </w:t>
+      </w:r>
+      <w:r>
+        <w:rPr>
+          <w:rFonts w:ascii="Arial" w:hAnsi="Arial" w:cs="Arial"/>
+          <w:color w:val="000000" w:themeColor="text1"/>
+          <w:sz w:val="22"/>
+          <w:szCs w:val="22"/>
+          <w:shd w:val="clear" w:color="auto" w:fill="FFFFFF"/>
+        </w:rPr>
+        <w:t xml:space="preserve">The overall number missing is rather low. </w:t>
+      </w:r>
+      <w:r>
+        <w:rPr>
+          <w:rFonts w:ascii="Arial" w:hAnsi="Arial" w:cs="Arial"/>
+          <w:color w:val="000000" w:themeColor="text1"/>
+          <w:sz w:val="22"/>
+          <w:szCs w:val="22"/>
+          <w:shd w:val="clear" w:color="auto" w:fill="FFFFFF"/>
+        </w:rPr>
+        <w:t>This is a</w:t>
+      </w:r>
+      <w:r>
+        <w:rPr>
+          <w:rFonts w:ascii="Arial" w:hAnsi="Arial" w:cs="Arial"/>
+          <w:color w:val="000000" w:themeColor="text1"/>
+          <w:sz w:val="22"/>
+          <w:szCs w:val="22"/>
+          <w:shd w:val="clear" w:color="auto" w:fill="FFFFFF"/>
+        </w:rPr>
+        <w:t>lso a</w:t>
+      </w:r>
+      <w:r>
+        <w:rPr>
+          <w:rFonts w:ascii="Arial" w:hAnsi="Arial" w:cs="Arial"/>
+          <w:color w:val="000000" w:themeColor="text1"/>
+          <w:sz w:val="22"/>
+          <w:szCs w:val="22"/>
+          <w:shd w:val="clear" w:color="auto" w:fill="FFFFFF"/>
+        </w:rPr>
+        <w:t xml:space="preserve"> matter of research ethics, as of course we would not choose results based on a favorable outcome relative to imputing missing data.</w:t>
       </w:r>
       <w:r>
         <w:rPr>
@@ -15485,33 +15559,2065 @@
         </w:rPr>
       </w:pPr>
     </w:p>
-    <w:p>
-      <w:pPr>
-        <w:rPr>
-          <w:rFonts w:ascii="Arial" w:hAnsi="Arial" w:cs="Arial"/>
-          <w:color w:val="222222"/>
-          <w:sz w:val="22"/>
-          <w:szCs w:val="22"/>
-          <w:shd w:val="clear" w:color="auto" w:fill="FFFFFF"/>
-        </w:rPr>
-      </w:pPr>
-    </w:p>
-    <w:p>
-      <w:pPr>
-        <w:rPr>
-          <w:rFonts w:ascii="Arial" w:hAnsi="Arial" w:cs="Arial"/>
-          <w:color w:val="222222"/>
-          <w:sz w:val="20"/>
-          <w:szCs w:val="20"/>
-          <w:shd w:val="clear" w:color="auto" w:fill="FFFFFF"/>
-        </w:rPr>
-      </w:pPr>
-    </w:p>
-    <w:p>
-      <w:pPr>
-        <w:rPr>
-          <w:rFonts w:ascii="Arial" w:hAnsi="Arial" w:cs="Arial"/>
-          <w:color w:val="000000" w:themeColor="text1"/>
+    <w:tbl>
+      <w:tblPr>
+        <w:tblStyle w:val="TableGrid"/>
+        <w:tblW w:w="7792" w:type="dxa"/>
+        <w:tblLook w:val="04A0" w:firstRow="1" w:lastRow="0" w:firstColumn="1" w:lastColumn="0" w:noHBand="0" w:noVBand="1"/>
+      </w:tblPr>
+      <w:tblGrid>
+        <w:gridCol w:w="2471"/>
+        <w:gridCol w:w="1089"/>
+        <w:gridCol w:w="1322"/>
+        <w:gridCol w:w="1365"/>
+        <w:gridCol w:w="1545"/>
+      </w:tblGrid>
+      <w:tr>
+        <w:trPr>
+          <w:trHeight w:val="286"/>
+        </w:trPr>
+        <w:tc>
+          <w:tcPr>
+            <w:tcW w:w="7792" w:type="dxa"/>
+            <w:gridSpan w:val="5"/>
+            <w:tcBorders>
+              <w:top w:val="nil"/>
+              <w:left w:val="nil"/>
+              <w:bottom w:val="single" w:sz="4" w:space="0" w:color="auto"/>
+              <w:right w:val="nil"/>
+            </w:tcBorders>
+          </w:tcPr>
+          <w:p>
+            <w:pPr>
+              <w:widowControl w:val="0"/>
+              <w:rPr>
+                <w:rFonts w:ascii="Arial" w:hAnsi="Arial" w:cs="Arial"/>
+                <w:sz w:val="20"/>
+                <w:szCs w:val="20"/>
+              </w:rPr>
+            </w:pPr>
+            <w:r>
+              <w:rPr>
+                <w:rFonts w:ascii="Arial" w:hAnsi="Arial" w:cs="Arial"/>
+                <w:b/>
+                <w:bCs/>
+                <w:sz w:val="20"/>
+                <w:szCs w:val="20"/>
+              </w:rPr>
+              <w:t>Table 1 Models</w:t>
+            </w:r>
+          </w:p>
+        </w:tc>
+      </w:tr>
+      <w:tr>
+        <w:trPr>
+          <w:trHeight w:val="273"/>
+        </w:trPr>
+        <w:tc>
+          <w:tcPr>
+            <w:tcW w:w="2471" w:type="dxa"/>
+            <w:tcBorders>
+              <w:top w:val="nil"/>
+              <w:left w:val="nil"/>
+              <w:bottom w:val="nil"/>
+              <w:right w:val="nil"/>
+            </w:tcBorders>
+          </w:tcPr>
+          <w:p>
+            <w:pPr>
+              <w:widowControl w:val="0"/>
+              <w:rPr>
+                <w:rFonts w:ascii="Arial" w:hAnsi="Arial" w:cs="Arial"/>
+                <w:sz w:val="20"/>
+                <w:szCs w:val="20"/>
+              </w:rPr>
+            </w:pPr>
+          </w:p>
+        </w:tc>
+        <w:tc>
+          <w:tcPr>
+            <w:tcW w:w="1089" w:type="dxa"/>
+            <w:tcBorders>
+              <w:top w:val="nil"/>
+              <w:left w:val="nil"/>
+              <w:bottom w:val="nil"/>
+              <w:right w:val="nil"/>
+            </w:tcBorders>
+          </w:tcPr>
+          <w:p>
+            <w:pPr>
+              <w:widowControl w:val="0"/>
+              <w:jc w:val="center"/>
+              <w:rPr>
+                <w:rFonts w:ascii="Arial" w:hAnsi="Arial" w:cs="Arial"/>
+                <w:sz w:val="20"/>
+                <w:szCs w:val="20"/>
+              </w:rPr>
+            </w:pPr>
+            <w:r>
+              <w:rPr>
+                <w:rFonts w:ascii="Arial" w:hAnsi="Arial" w:cs="Arial"/>
+                <w:sz w:val="20"/>
+                <w:szCs w:val="20"/>
+              </w:rPr>
+              <w:t>M1</w:t>
+            </w:r>
+          </w:p>
+        </w:tc>
+        <w:tc>
+          <w:tcPr>
+            <w:tcW w:w="1322" w:type="dxa"/>
+            <w:tcBorders>
+              <w:top w:val="nil"/>
+              <w:left w:val="nil"/>
+              <w:bottom w:val="nil"/>
+              <w:right w:val="nil"/>
+            </w:tcBorders>
+          </w:tcPr>
+          <w:p>
+            <w:pPr>
+              <w:widowControl w:val="0"/>
+              <w:jc w:val="center"/>
+              <w:rPr>
+                <w:rFonts w:ascii="Arial" w:hAnsi="Arial" w:cs="Arial"/>
+                <w:sz w:val="20"/>
+                <w:szCs w:val="20"/>
+              </w:rPr>
+            </w:pPr>
+            <w:r>
+              <w:rPr>
+                <w:rFonts w:ascii="Arial" w:hAnsi="Arial" w:cs="Arial"/>
+                <w:sz w:val="20"/>
+                <w:szCs w:val="20"/>
+              </w:rPr>
+              <w:t>M2</w:t>
+            </w:r>
+          </w:p>
+        </w:tc>
+        <w:tc>
+          <w:tcPr>
+            <w:tcW w:w="1365" w:type="dxa"/>
+            <w:tcBorders>
+              <w:top w:val="nil"/>
+              <w:left w:val="nil"/>
+              <w:bottom w:val="nil"/>
+              <w:right w:val="nil"/>
+            </w:tcBorders>
+          </w:tcPr>
+          <w:p>
+            <w:pPr>
+              <w:widowControl w:val="0"/>
+              <w:jc w:val="center"/>
+              <w:rPr>
+                <w:rFonts w:ascii="Arial" w:hAnsi="Arial" w:cs="Arial"/>
+                <w:sz w:val="20"/>
+                <w:szCs w:val="20"/>
+              </w:rPr>
+            </w:pPr>
+            <w:r>
+              <w:rPr>
+                <w:rFonts w:ascii="Arial" w:hAnsi="Arial" w:cs="Arial"/>
+                <w:sz w:val="20"/>
+                <w:szCs w:val="20"/>
+              </w:rPr>
+              <w:t>M3</w:t>
+            </w:r>
+          </w:p>
+        </w:tc>
+        <w:tc>
+          <w:tcPr>
+            <w:tcW w:w="1542" w:type="dxa"/>
+            <w:tcBorders>
+              <w:top w:val="nil"/>
+              <w:left w:val="nil"/>
+              <w:bottom w:val="nil"/>
+              <w:right w:val="nil"/>
+            </w:tcBorders>
+          </w:tcPr>
+          <w:p>
+            <w:pPr>
+              <w:widowControl w:val="0"/>
+              <w:jc w:val="center"/>
+              <w:rPr>
+                <w:rFonts w:ascii="Arial" w:hAnsi="Arial" w:cs="Arial"/>
+                <w:sz w:val="20"/>
+                <w:szCs w:val="20"/>
+              </w:rPr>
+            </w:pPr>
+            <w:r>
+              <w:rPr>
+                <w:rFonts w:ascii="Arial" w:hAnsi="Arial" w:cs="Arial"/>
+                <w:sz w:val="20"/>
+                <w:szCs w:val="20"/>
+              </w:rPr>
+              <w:t>M4</w:t>
+            </w:r>
+          </w:p>
+        </w:tc>
+      </w:tr>
+      <w:tr>
+        <w:trPr>
+          <w:trHeight w:val="273"/>
+        </w:trPr>
+        <w:tc>
+          <w:tcPr>
+            <w:tcW w:w="2471" w:type="dxa"/>
+            <w:tcBorders>
+              <w:top w:val="nil"/>
+              <w:left w:val="nil"/>
+              <w:bottom w:val="nil"/>
+              <w:right w:val="nil"/>
+            </w:tcBorders>
+          </w:tcPr>
+          <w:p>
+            <w:pPr>
+              <w:widowControl w:val="0"/>
+              <w:rPr>
+                <w:rFonts w:ascii="Arial" w:hAnsi="Arial" w:cs="Arial"/>
+                <w:sz w:val="20"/>
+                <w:szCs w:val="20"/>
+              </w:rPr>
+            </w:pPr>
+            <w:r>
+              <w:rPr>
+                <w:rFonts w:ascii="Arial" w:hAnsi="Arial" w:cs="Arial"/>
+                <w:b/>
+                <w:bCs/>
+                <w:sz w:val="20"/>
+                <w:szCs w:val="20"/>
+              </w:rPr>
+              <w:t>Fit Statistics Imputed</w:t>
+            </w:r>
+          </w:p>
+        </w:tc>
+        <w:tc>
+          <w:tcPr>
+            <w:tcW w:w="1089" w:type="dxa"/>
+            <w:tcBorders>
+              <w:top w:val="nil"/>
+              <w:left w:val="nil"/>
+              <w:bottom w:val="nil"/>
+              <w:right w:val="nil"/>
+            </w:tcBorders>
+          </w:tcPr>
+          <w:p>
+            <w:pPr>
+              <w:widowControl w:val="0"/>
+              <w:jc w:val="center"/>
+              <w:rPr>
+                <w:rFonts w:ascii="Arial" w:hAnsi="Arial" w:cs="Arial"/>
+                <w:sz w:val="20"/>
+                <w:szCs w:val="20"/>
+              </w:rPr>
+            </w:pPr>
+          </w:p>
+        </w:tc>
+        <w:tc>
+          <w:tcPr>
+            <w:tcW w:w="1322" w:type="dxa"/>
+            <w:tcBorders>
+              <w:top w:val="nil"/>
+              <w:left w:val="nil"/>
+              <w:bottom w:val="nil"/>
+              <w:right w:val="nil"/>
+            </w:tcBorders>
+          </w:tcPr>
+          <w:p>
+            <w:pPr>
+              <w:widowControl w:val="0"/>
+              <w:jc w:val="center"/>
+              <w:rPr>
+                <w:rFonts w:ascii="Arial" w:hAnsi="Arial" w:cs="Arial"/>
+                <w:sz w:val="20"/>
+                <w:szCs w:val="20"/>
+              </w:rPr>
+            </w:pPr>
+          </w:p>
+        </w:tc>
+        <w:tc>
+          <w:tcPr>
+            <w:tcW w:w="1365" w:type="dxa"/>
+            <w:tcBorders>
+              <w:top w:val="nil"/>
+              <w:left w:val="nil"/>
+              <w:bottom w:val="nil"/>
+              <w:right w:val="nil"/>
+            </w:tcBorders>
+          </w:tcPr>
+          <w:p>
+            <w:pPr>
+              <w:widowControl w:val="0"/>
+              <w:jc w:val="center"/>
+              <w:rPr>
+                <w:rFonts w:ascii="Arial" w:hAnsi="Arial" w:cs="Arial"/>
+                <w:sz w:val="20"/>
+                <w:szCs w:val="20"/>
+              </w:rPr>
+            </w:pPr>
+          </w:p>
+        </w:tc>
+        <w:tc>
+          <w:tcPr>
+            <w:tcW w:w="1542" w:type="dxa"/>
+            <w:tcBorders>
+              <w:top w:val="nil"/>
+              <w:left w:val="nil"/>
+              <w:bottom w:val="nil"/>
+              <w:right w:val="nil"/>
+            </w:tcBorders>
+          </w:tcPr>
+          <w:p>
+            <w:pPr>
+              <w:widowControl w:val="0"/>
+              <w:jc w:val="center"/>
+              <w:rPr>
+                <w:rFonts w:ascii="Arial" w:hAnsi="Arial" w:cs="Arial"/>
+                <w:sz w:val="20"/>
+                <w:szCs w:val="20"/>
+              </w:rPr>
+            </w:pPr>
+          </w:p>
+        </w:tc>
+      </w:tr>
+      <w:tr>
+        <w:trPr>
+          <w:trHeight w:val="273"/>
+        </w:trPr>
+        <w:tc>
+          <w:tcPr>
+            <w:tcW w:w="2471" w:type="dxa"/>
+            <w:tcBorders>
+              <w:top w:val="nil"/>
+              <w:left w:val="nil"/>
+              <w:bottom w:val="nil"/>
+              <w:right w:val="nil"/>
+            </w:tcBorders>
+          </w:tcPr>
+          <w:p>
+            <w:pPr>
+              <w:widowControl w:val="0"/>
+              <w:rPr>
+                <w:rFonts w:ascii="Arial" w:hAnsi="Arial" w:cs="Arial"/>
+                <w:sz w:val="20"/>
+                <w:szCs w:val="20"/>
+              </w:rPr>
+            </w:pPr>
+            <w:r>
+              <w:rPr>
+                <w:rFonts w:ascii="Arial" w:hAnsi="Arial" w:cs="Arial"/>
+                <w:sz w:val="20"/>
+                <w:szCs w:val="20"/>
+              </w:rPr>
+              <w:t>ICC</w:t>
+            </w:r>
+          </w:p>
+        </w:tc>
+        <w:tc>
+          <w:tcPr>
+            <w:tcW w:w="1089" w:type="dxa"/>
+            <w:tcBorders>
+              <w:top w:val="nil"/>
+              <w:left w:val="nil"/>
+              <w:bottom w:val="nil"/>
+              <w:right w:val="nil"/>
+            </w:tcBorders>
+          </w:tcPr>
+          <w:p>
+            <w:pPr>
+              <w:widowControl w:val="0"/>
+              <w:jc w:val="center"/>
+              <w:rPr>
+                <w:rFonts w:ascii="Arial" w:hAnsi="Arial" w:cs="Arial"/>
+                <w:sz w:val="20"/>
+                <w:szCs w:val="20"/>
+              </w:rPr>
+            </w:pPr>
+            <w:r>
+              <w:rPr>
+                <w:rFonts w:ascii="Arial" w:hAnsi="Arial" w:cs="Arial"/>
+                <w:sz w:val="20"/>
+                <w:szCs w:val="20"/>
+              </w:rPr>
+              <w:t>.01</w:t>
+            </w:r>
+          </w:p>
+        </w:tc>
+        <w:tc>
+          <w:tcPr>
+            <w:tcW w:w="1322" w:type="dxa"/>
+            <w:tcBorders>
+              <w:top w:val="nil"/>
+              <w:left w:val="nil"/>
+              <w:bottom w:val="nil"/>
+              <w:right w:val="nil"/>
+            </w:tcBorders>
+          </w:tcPr>
+          <w:p>
+            <w:pPr>
+              <w:widowControl w:val="0"/>
+              <w:jc w:val="center"/>
+              <w:rPr>
+                <w:rFonts w:ascii="Arial" w:hAnsi="Arial" w:cs="Arial"/>
+                <w:sz w:val="20"/>
+                <w:szCs w:val="20"/>
+              </w:rPr>
+            </w:pPr>
+            <w:r>
+              <w:rPr>
+                <w:rFonts w:ascii="Arial" w:hAnsi="Arial" w:cs="Arial"/>
+                <w:sz w:val="20"/>
+                <w:szCs w:val="20"/>
+              </w:rPr>
+              <w:t>.02</w:t>
+            </w:r>
+          </w:p>
+        </w:tc>
+        <w:tc>
+          <w:tcPr>
+            <w:tcW w:w="1365" w:type="dxa"/>
+            <w:tcBorders>
+              <w:top w:val="nil"/>
+              <w:left w:val="nil"/>
+              <w:bottom w:val="nil"/>
+              <w:right w:val="nil"/>
+            </w:tcBorders>
+          </w:tcPr>
+          <w:p>
+            <w:pPr>
+              <w:widowControl w:val="0"/>
+              <w:jc w:val="center"/>
+              <w:rPr>
+                <w:rFonts w:ascii="Arial" w:hAnsi="Arial" w:cs="Arial"/>
+                <w:sz w:val="20"/>
+                <w:szCs w:val="20"/>
+              </w:rPr>
+            </w:pPr>
+            <w:r>
+              <w:rPr>
+                <w:rFonts w:ascii="Arial" w:hAnsi="Arial" w:cs="Arial"/>
+                <w:sz w:val="20"/>
+                <w:szCs w:val="20"/>
+              </w:rPr>
+              <w:t>.03</w:t>
+            </w:r>
+          </w:p>
+        </w:tc>
+        <w:tc>
+          <w:tcPr>
+            <w:tcW w:w="1542" w:type="dxa"/>
+            <w:tcBorders>
+              <w:top w:val="nil"/>
+              <w:left w:val="nil"/>
+              <w:bottom w:val="nil"/>
+              <w:right w:val="nil"/>
+            </w:tcBorders>
+          </w:tcPr>
+          <w:p>
+            <w:pPr>
+              <w:widowControl w:val="0"/>
+              <w:jc w:val="center"/>
+              <w:rPr>
+                <w:rFonts w:ascii="Arial" w:hAnsi="Arial" w:cs="Arial"/>
+                <w:sz w:val="20"/>
+                <w:szCs w:val="20"/>
+              </w:rPr>
+            </w:pPr>
+            <w:r>
+              <w:rPr>
+                <w:rFonts w:ascii="Arial" w:hAnsi="Arial" w:cs="Arial"/>
+                <w:sz w:val="20"/>
+                <w:szCs w:val="20"/>
+              </w:rPr>
+              <w:t>.02</w:t>
+            </w:r>
+          </w:p>
+        </w:tc>
+      </w:tr>
+      <w:tr>
+        <w:trPr>
+          <w:trHeight w:val="286"/>
+        </w:trPr>
+        <w:tc>
+          <w:tcPr>
+            <w:tcW w:w="2471" w:type="dxa"/>
+            <w:tcBorders>
+              <w:top w:val="nil"/>
+              <w:left w:val="nil"/>
+              <w:bottom w:val="nil"/>
+              <w:right w:val="nil"/>
+            </w:tcBorders>
+          </w:tcPr>
+          <w:p>
+            <w:pPr>
+              <w:widowControl w:val="0"/>
+              <w:rPr>
+                <w:rFonts w:ascii="Arial" w:hAnsi="Arial" w:cs="Arial"/>
+                <w:sz w:val="20"/>
+                <w:szCs w:val="20"/>
+              </w:rPr>
+            </w:pPr>
+            <w:r>
+              <w:rPr>
+                <w:rFonts w:ascii="Arial" w:hAnsi="Arial" w:cs="Arial"/>
+                <w:sz w:val="20"/>
+                <w:szCs w:val="20"/>
+              </w:rPr>
+              <w:t>LL</w:t>
+            </w:r>
+          </w:p>
+        </w:tc>
+        <w:tc>
+          <w:tcPr>
+            <w:tcW w:w="1089" w:type="dxa"/>
+            <w:tcBorders>
+              <w:top w:val="nil"/>
+              <w:left w:val="nil"/>
+              <w:bottom w:val="nil"/>
+              <w:right w:val="nil"/>
+            </w:tcBorders>
+          </w:tcPr>
+          <w:p>
+            <w:pPr>
+              <w:widowControl w:val="0"/>
+              <w:jc w:val="center"/>
+              <w:rPr>
+                <w:rFonts w:ascii="Arial" w:hAnsi="Arial" w:cs="Arial"/>
+                <w:sz w:val="20"/>
+                <w:szCs w:val="20"/>
+              </w:rPr>
+            </w:pPr>
+            <w:r>
+              <w:rPr>
+                <w:rFonts w:ascii="Arial" w:hAnsi="Arial" w:cs="Arial"/>
+                <w:sz w:val="20"/>
+                <w:szCs w:val="20"/>
+              </w:rPr>
+              <w:t>-3,137.86</w:t>
+            </w:r>
+          </w:p>
+        </w:tc>
+        <w:tc>
+          <w:tcPr>
+            <w:tcW w:w="1322" w:type="dxa"/>
+            <w:tcBorders>
+              <w:top w:val="nil"/>
+              <w:left w:val="nil"/>
+              <w:bottom w:val="nil"/>
+              <w:right w:val="nil"/>
+            </w:tcBorders>
+          </w:tcPr>
+          <w:p>
+            <w:pPr>
+              <w:widowControl w:val="0"/>
+              <w:jc w:val="center"/>
+              <w:rPr>
+                <w:rFonts w:ascii="Arial" w:hAnsi="Arial" w:cs="Arial"/>
+                <w:sz w:val="20"/>
+                <w:szCs w:val="20"/>
+              </w:rPr>
+            </w:pPr>
+            <w:r>
+              <w:rPr>
+                <w:rFonts w:ascii="Arial" w:hAnsi="Arial" w:cs="Arial"/>
+                <w:sz w:val="20"/>
+                <w:szCs w:val="20"/>
+              </w:rPr>
+              <w:t>-1,051.30</w:t>
+            </w:r>
+          </w:p>
+        </w:tc>
+        <w:tc>
+          <w:tcPr>
+            <w:tcW w:w="1365" w:type="dxa"/>
+            <w:tcBorders>
+              <w:top w:val="nil"/>
+              <w:left w:val="nil"/>
+              <w:bottom w:val="nil"/>
+              <w:right w:val="nil"/>
+            </w:tcBorders>
+          </w:tcPr>
+          <w:p>
+            <w:pPr>
+              <w:widowControl w:val="0"/>
+              <w:jc w:val="center"/>
+              <w:rPr>
+                <w:rFonts w:ascii="Arial" w:hAnsi="Arial" w:cs="Arial"/>
+                <w:sz w:val="20"/>
+                <w:szCs w:val="20"/>
+              </w:rPr>
+            </w:pPr>
+            <w:r>
+              <w:rPr>
+                <w:rFonts w:ascii="Arial" w:hAnsi="Arial" w:cs="Arial"/>
+                <w:sz w:val="20"/>
+                <w:szCs w:val="20"/>
+              </w:rPr>
+              <w:t>-3,088.25</w:t>
+            </w:r>
+          </w:p>
+        </w:tc>
+        <w:tc>
+          <w:tcPr>
+            <w:tcW w:w="1542" w:type="dxa"/>
+            <w:tcBorders>
+              <w:top w:val="nil"/>
+              <w:left w:val="nil"/>
+              <w:bottom w:val="nil"/>
+              <w:right w:val="nil"/>
+            </w:tcBorders>
+          </w:tcPr>
+          <w:p>
+            <w:pPr>
+              <w:widowControl w:val="0"/>
+              <w:jc w:val="center"/>
+              <w:rPr>
+                <w:rFonts w:ascii="Arial" w:hAnsi="Arial" w:cs="Arial"/>
+                <w:sz w:val="20"/>
+                <w:szCs w:val="20"/>
+              </w:rPr>
+            </w:pPr>
+            <w:r>
+              <w:rPr>
+                <w:rFonts w:ascii="Arial" w:hAnsi="Arial" w:cs="Arial"/>
+                <w:sz w:val="20"/>
+                <w:szCs w:val="20"/>
+              </w:rPr>
+              <w:t>-1,339.30</w:t>
+            </w:r>
+          </w:p>
+        </w:tc>
+      </w:tr>
+      <w:tr>
+        <w:trPr>
+          <w:trHeight w:val="286"/>
+        </w:trPr>
+        <w:tc>
+          <w:tcPr>
+            <w:tcW w:w="2471" w:type="dxa"/>
+            <w:tcBorders>
+              <w:top w:val="nil"/>
+              <w:left w:val="nil"/>
+              <w:bottom w:val="nil"/>
+              <w:right w:val="nil"/>
+            </w:tcBorders>
+          </w:tcPr>
+          <w:p>
+            <w:pPr>
+              <w:widowControl w:val="0"/>
+              <w:rPr>
+                <w:rFonts w:ascii="Arial" w:hAnsi="Arial" w:cs="Arial"/>
+                <w:sz w:val="20"/>
+                <w:szCs w:val="20"/>
+              </w:rPr>
+            </w:pPr>
+            <w:r>
+              <w:rPr>
+                <w:rFonts w:ascii="Arial" w:hAnsi="Arial" w:cs="Arial"/>
+                <w:sz w:val="20"/>
+                <w:szCs w:val="20"/>
+              </w:rPr>
+              <w:t>Pseudo-</w:t>
+            </w:r>
+            <w:r>
+              <w:rPr>
+                <w:rFonts w:ascii="Arial" w:hAnsi="Arial" w:cs="Arial"/>
+                <w:i/>
+                <w:iCs/>
+                <w:sz w:val="20"/>
+                <w:szCs w:val="20"/>
+              </w:rPr>
+              <w:t>R</w:t>
+            </w:r>
+            <w:r>
+              <w:rPr>
+                <w:rFonts w:ascii="Arial" w:hAnsi="Arial" w:cs="Arial"/>
+                <w:sz w:val="20"/>
+                <w:szCs w:val="20"/>
+                <w:vertAlign w:val="superscript"/>
+              </w:rPr>
+              <w:t>2</w:t>
+            </w:r>
+          </w:p>
+        </w:tc>
+        <w:tc>
+          <w:tcPr>
+            <w:tcW w:w="1089" w:type="dxa"/>
+            <w:tcBorders>
+              <w:top w:val="nil"/>
+              <w:left w:val="nil"/>
+              <w:bottom w:val="nil"/>
+              <w:right w:val="nil"/>
+            </w:tcBorders>
+          </w:tcPr>
+          <w:p>
+            <w:pPr>
+              <w:widowControl w:val="0"/>
+              <w:jc w:val="center"/>
+              <w:rPr>
+                <w:rFonts w:ascii="Arial" w:hAnsi="Arial" w:cs="Arial"/>
+                <w:sz w:val="20"/>
+                <w:szCs w:val="20"/>
+              </w:rPr>
+            </w:pPr>
+            <w:r>
+              <w:rPr>
+                <w:rFonts w:ascii="Arial" w:hAnsi="Arial" w:cs="Arial"/>
+                <w:sz w:val="20"/>
+                <w:szCs w:val="20"/>
+              </w:rPr>
+              <w:t>.17</w:t>
+            </w:r>
+          </w:p>
+        </w:tc>
+        <w:tc>
+          <w:tcPr>
+            <w:tcW w:w="1322" w:type="dxa"/>
+            <w:tcBorders>
+              <w:top w:val="nil"/>
+              <w:left w:val="nil"/>
+              <w:bottom w:val="nil"/>
+              <w:right w:val="nil"/>
+            </w:tcBorders>
+          </w:tcPr>
+          <w:p>
+            <w:pPr>
+              <w:widowControl w:val="0"/>
+              <w:jc w:val="center"/>
+              <w:rPr>
+                <w:rFonts w:ascii="Arial" w:hAnsi="Arial" w:cs="Arial"/>
+                <w:sz w:val="20"/>
+                <w:szCs w:val="20"/>
+              </w:rPr>
+            </w:pPr>
+            <w:r>
+              <w:rPr>
+                <w:rFonts w:ascii="Arial" w:hAnsi="Arial" w:cs="Arial"/>
+                <w:sz w:val="20"/>
+                <w:szCs w:val="20"/>
+              </w:rPr>
+              <w:t>.11</w:t>
+            </w:r>
+          </w:p>
+        </w:tc>
+        <w:tc>
+          <w:tcPr>
+            <w:tcW w:w="1365" w:type="dxa"/>
+            <w:tcBorders>
+              <w:top w:val="nil"/>
+              <w:left w:val="nil"/>
+              <w:bottom w:val="nil"/>
+              <w:right w:val="nil"/>
+            </w:tcBorders>
+          </w:tcPr>
+          <w:p>
+            <w:pPr>
+              <w:widowControl w:val="0"/>
+              <w:jc w:val="center"/>
+              <w:rPr>
+                <w:rFonts w:ascii="Arial" w:hAnsi="Arial" w:cs="Arial"/>
+                <w:sz w:val="20"/>
+                <w:szCs w:val="20"/>
+              </w:rPr>
+            </w:pPr>
+            <w:r>
+              <w:rPr>
+                <w:rFonts w:ascii="Arial" w:hAnsi="Arial" w:cs="Arial"/>
+                <w:sz w:val="20"/>
+                <w:szCs w:val="20"/>
+              </w:rPr>
+              <w:t>.44</w:t>
+            </w:r>
+          </w:p>
+        </w:tc>
+        <w:tc>
+          <w:tcPr>
+            <w:tcW w:w="1542" w:type="dxa"/>
+            <w:tcBorders>
+              <w:top w:val="nil"/>
+              <w:left w:val="nil"/>
+              <w:bottom w:val="nil"/>
+              <w:right w:val="nil"/>
+            </w:tcBorders>
+          </w:tcPr>
+          <w:p>
+            <w:pPr>
+              <w:widowControl w:val="0"/>
+              <w:jc w:val="center"/>
+              <w:rPr>
+                <w:rFonts w:ascii="Arial" w:hAnsi="Arial" w:cs="Arial"/>
+                <w:sz w:val="20"/>
+                <w:szCs w:val="20"/>
+              </w:rPr>
+            </w:pPr>
+            <w:r>
+              <w:rPr>
+                <w:rFonts w:ascii="Arial" w:hAnsi="Arial" w:cs="Arial"/>
+                <w:sz w:val="20"/>
+                <w:szCs w:val="20"/>
+              </w:rPr>
+              <w:t>.11</w:t>
+            </w:r>
+          </w:p>
+        </w:tc>
+      </w:tr>
+      <w:tr>
+        <w:trPr>
+          <w:trHeight w:val="286"/>
+        </w:trPr>
+        <w:tc>
+          <w:tcPr>
+            <w:tcW w:w="7792" w:type="dxa"/>
+            <w:gridSpan w:val="5"/>
+            <w:tcBorders>
+              <w:top w:val="nil"/>
+              <w:left w:val="nil"/>
+              <w:bottom w:val="nil"/>
+              <w:right w:val="nil"/>
+            </w:tcBorders>
+          </w:tcPr>
+          <w:p>
+            <w:pPr>
+              <w:widowControl w:val="0"/>
+              <w:rPr>
+                <w:rFonts w:ascii="Arial" w:hAnsi="Arial" w:cs="Arial"/>
+                <w:sz w:val="20"/>
+                <w:szCs w:val="20"/>
+              </w:rPr>
+            </w:pPr>
+            <w:r>
+              <w:rPr>
+                <w:rFonts w:ascii="Arial" w:hAnsi="Arial" w:cs="Arial"/>
+                <w:b/>
+                <w:bCs/>
+                <w:sz w:val="20"/>
+                <w:szCs w:val="20"/>
+              </w:rPr>
+              <w:t>Fit Statistics List-Wise Deletion</w:t>
+            </w:r>
+          </w:p>
+        </w:tc>
+      </w:tr>
+      <w:tr>
+        <w:trPr>
+          <w:trHeight w:val="286"/>
+        </w:trPr>
+        <w:tc>
+          <w:tcPr>
+            <w:tcW w:w="2471" w:type="dxa"/>
+            <w:tcBorders>
+              <w:top w:val="nil"/>
+              <w:left w:val="nil"/>
+              <w:bottom w:val="nil"/>
+              <w:right w:val="nil"/>
+            </w:tcBorders>
+          </w:tcPr>
+          <w:p>
+            <w:pPr>
+              <w:widowControl w:val="0"/>
+              <w:rPr>
+                <w:rFonts w:ascii="Arial" w:hAnsi="Arial" w:cs="Arial"/>
+                <w:sz w:val="20"/>
+                <w:szCs w:val="20"/>
+              </w:rPr>
+            </w:pPr>
+            <w:r>
+              <w:rPr>
+                <w:rFonts w:ascii="Arial" w:hAnsi="Arial" w:cs="Arial"/>
+                <w:sz w:val="20"/>
+                <w:szCs w:val="20"/>
+              </w:rPr>
+              <w:t>ICC</w:t>
+            </w:r>
+          </w:p>
+        </w:tc>
+        <w:tc>
+          <w:tcPr>
+            <w:tcW w:w="1089" w:type="dxa"/>
+            <w:tcBorders>
+              <w:top w:val="nil"/>
+              <w:left w:val="nil"/>
+              <w:bottom w:val="nil"/>
+              <w:right w:val="nil"/>
+            </w:tcBorders>
+          </w:tcPr>
+          <w:p>
+            <w:pPr>
+              <w:widowControl w:val="0"/>
+              <w:jc w:val="center"/>
+              <w:rPr>
+                <w:rFonts w:ascii="Arial" w:hAnsi="Arial" w:cs="Arial"/>
+                <w:sz w:val="20"/>
+                <w:szCs w:val="20"/>
+              </w:rPr>
+            </w:pPr>
+          </w:p>
+        </w:tc>
+        <w:tc>
+          <w:tcPr>
+            <w:tcW w:w="1322" w:type="dxa"/>
+            <w:tcBorders>
+              <w:top w:val="nil"/>
+              <w:left w:val="nil"/>
+              <w:bottom w:val="nil"/>
+              <w:right w:val="nil"/>
+            </w:tcBorders>
+          </w:tcPr>
+          <w:p>
+            <w:pPr>
+              <w:widowControl w:val="0"/>
+              <w:jc w:val="center"/>
+              <w:rPr>
+                <w:rFonts w:ascii="Arial" w:hAnsi="Arial" w:cs="Arial"/>
+                <w:sz w:val="20"/>
+                <w:szCs w:val="20"/>
+              </w:rPr>
+            </w:pPr>
+          </w:p>
+        </w:tc>
+        <w:tc>
+          <w:tcPr>
+            <w:tcW w:w="1365" w:type="dxa"/>
+            <w:tcBorders>
+              <w:top w:val="nil"/>
+              <w:left w:val="nil"/>
+              <w:bottom w:val="nil"/>
+              <w:right w:val="nil"/>
+            </w:tcBorders>
+          </w:tcPr>
+          <w:p>
+            <w:pPr>
+              <w:widowControl w:val="0"/>
+              <w:jc w:val="center"/>
+              <w:rPr>
+                <w:rFonts w:ascii="Arial" w:hAnsi="Arial" w:cs="Arial"/>
+                <w:sz w:val="20"/>
+                <w:szCs w:val="20"/>
+              </w:rPr>
+            </w:pPr>
+          </w:p>
+        </w:tc>
+        <w:tc>
+          <w:tcPr>
+            <w:tcW w:w="1542" w:type="dxa"/>
+            <w:tcBorders>
+              <w:top w:val="nil"/>
+              <w:left w:val="nil"/>
+              <w:bottom w:val="nil"/>
+              <w:right w:val="nil"/>
+            </w:tcBorders>
+          </w:tcPr>
+          <w:p>
+            <w:pPr>
+              <w:widowControl w:val="0"/>
+              <w:jc w:val="center"/>
+              <w:rPr>
+                <w:rFonts w:ascii="Arial" w:hAnsi="Arial" w:cs="Arial"/>
+                <w:sz w:val="20"/>
+                <w:szCs w:val="20"/>
+              </w:rPr>
+            </w:pPr>
+          </w:p>
+        </w:tc>
+      </w:tr>
+      <w:tr>
+        <w:trPr>
+          <w:trHeight w:val="286"/>
+        </w:trPr>
+        <w:tc>
+          <w:tcPr>
+            <w:tcW w:w="2471" w:type="dxa"/>
+            <w:tcBorders>
+              <w:top w:val="nil"/>
+              <w:left w:val="nil"/>
+              <w:bottom w:val="nil"/>
+              <w:right w:val="nil"/>
+            </w:tcBorders>
+          </w:tcPr>
+          <w:p>
+            <w:pPr>
+              <w:widowControl w:val="0"/>
+              <w:rPr>
+                <w:rFonts w:ascii="Arial" w:hAnsi="Arial" w:cs="Arial"/>
+                <w:sz w:val="20"/>
+                <w:szCs w:val="20"/>
+              </w:rPr>
+            </w:pPr>
+            <w:r>
+              <w:rPr>
+                <w:rFonts w:ascii="Arial" w:hAnsi="Arial" w:cs="Arial"/>
+                <w:sz w:val="20"/>
+                <w:szCs w:val="20"/>
+              </w:rPr>
+              <w:t>LL</w:t>
+            </w:r>
+          </w:p>
+        </w:tc>
+        <w:tc>
+          <w:tcPr>
+            <w:tcW w:w="1089" w:type="dxa"/>
+            <w:tcBorders>
+              <w:top w:val="nil"/>
+              <w:left w:val="nil"/>
+              <w:bottom w:val="nil"/>
+              <w:right w:val="nil"/>
+            </w:tcBorders>
+          </w:tcPr>
+          <w:p>
+            <w:pPr>
+              <w:widowControl w:val="0"/>
+              <w:jc w:val="center"/>
+              <w:rPr>
+                <w:rFonts w:ascii="Arial" w:hAnsi="Arial" w:cs="Arial"/>
+                <w:sz w:val="20"/>
+                <w:szCs w:val="20"/>
+              </w:rPr>
+            </w:pPr>
+          </w:p>
+        </w:tc>
+        <w:tc>
+          <w:tcPr>
+            <w:tcW w:w="1322" w:type="dxa"/>
+            <w:tcBorders>
+              <w:top w:val="nil"/>
+              <w:left w:val="nil"/>
+              <w:bottom w:val="nil"/>
+              <w:right w:val="nil"/>
+            </w:tcBorders>
+          </w:tcPr>
+          <w:p>
+            <w:pPr>
+              <w:widowControl w:val="0"/>
+              <w:jc w:val="center"/>
+              <w:rPr>
+                <w:rFonts w:ascii="Arial" w:hAnsi="Arial" w:cs="Arial"/>
+                <w:sz w:val="20"/>
+                <w:szCs w:val="20"/>
+              </w:rPr>
+            </w:pPr>
+          </w:p>
+        </w:tc>
+        <w:tc>
+          <w:tcPr>
+            <w:tcW w:w="1365" w:type="dxa"/>
+            <w:tcBorders>
+              <w:top w:val="nil"/>
+              <w:left w:val="nil"/>
+              <w:bottom w:val="nil"/>
+              <w:right w:val="nil"/>
+            </w:tcBorders>
+          </w:tcPr>
+          <w:p>
+            <w:pPr>
+              <w:widowControl w:val="0"/>
+              <w:jc w:val="center"/>
+              <w:rPr>
+                <w:rFonts w:ascii="Arial" w:hAnsi="Arial" w:cs="Arial"/>
+                <w:sz w:val="20"/>
+                <w:szCs w:val="20"/>
+              </w:rPr>
+            </w:pPr>
+          </w:p>
+        </w:tc>
+        <w:tc>
+          <w:tcPr>
+            <w:tcW w:w="1542" w:type="dxa"/>
+            <w:tcBorders>
+              <w:top w:val="nil"/>
+              <w:left w:val="nil"/>
+              <w:bottom w:val="nil"/>
+              <w:right w:val="nil"/>
+            </w:tcBorders>
+          </w:tcPr>
+          <w:p>
+            <w:pPr>
+              <w:widowControl w:val="0"/>
+              <w:jc w:val="center"/>
+              <w:rPr>
+                <w:rFonts w:ascii="Arial" w:hAnsi="Arial" w:cs="Arial"/>
+                <w:sz w:val="20"/>
+                <w:szCs w:val="20"/>
+              </w:rPr>
+            </w:pPr>
+          </w:p>
+        </w:tc>
+      </w:tr>
+      <w:tr>
+        <w:trPr>
+          <w:trHeight w:val="286"/>
+        </w:trPr>
+        <w:tc>
+          <w:tcPr>
+            <w:tcW w:w="2471" w:type="dxa"/>
+            <w:tcBorders>
+              <w:top w:val="nil"/>
+              <w:left w:val="nil"/>
+              <w:bottom w:val="single" w:sz="4" w:space="0" w:color="auto"/>
+              <w:right w:val="nil"/>
+            </w:tcBorders>
+          </w:tcPr>
+          <w:p>
+            <w:pPr>
+              <w:widowControl w:val="0"/>
+              <w:rPr>
+                <w:rFonts w:ascii="Arial" w:hAnsi="Arial" w:cs="Arial"/>
+                <w:sz w:val="20"/>
+                <w:szCs w:val="20"/>
+              </w:rPr>
+            </w:pPr>
+            <w:r>
+              <w:rPr>
+                <w:rFonts w:ascii="Arial" w:hAnsi="Arial" w:cs="Arial"/>
+                <w:sz w:val="20"/>
+                <w:szCs w:val="20"/>
+              </w:rPr>
+              <w:t>Pseudo-</w:t>
+            </w:r>
+            <w:r>
+              <w:rPr>
+                <w:rFonts w:ascii="Arial" w:hAnsi="Arial" w:cs="Arial"/>
+                <w:i/>
+                <w:iCs/>
+                <w:sz w:val="20"/>
+                <w:szCs w:val="20"/>
+              </w:rPr>
+              <w:t>R</w:t>
+            </w:r>
+            <w:r>
+              <w:rPr>
+                <w:rFonts w:ascii="Arial" w:hAnsi="Arial" w:cs="Arial"/>
+                <w:sz w:val="20"/>
+                <w:szCs w:val="20"/>
+                <w:vertAlign w:val="superscript"/>
+              </w:rPr>
+              <w:t>2</w:t>
+            </w:r>
+          </w:p>
+        </w:tc>
+        <w:tc>
+          <w:tcPr>
+            <w:tcW w:w="1089" w:type="dxa"/>
+            <w:tcBorders>
+              <w:top w:val="nil"/>
+              <w:left w:val="nil"/>
+              <w:bottom w:val="single" w:sz="4" w:space="0" w:color="auto"/>
+              <w:right w:val="nil"/>
+            </w:tcBorders>
+          </w:tcPr>
+          <w:p>
+            <w:pPr>
+              <w:widowControl w:val="0"/>
+              <w:jc w:val="center"/>
+              <w:rPr>
+                <w:rFonts w:ascii="Arial" w:hAnsi="Arial" w:cs="Arial"/>
+                <w:sz w:val="20"/>
+                <w:szCs w:val="20"/>
+              </w:rPr>
+            </w:pPr>
+          </w:p>
+        </w:tc>
+        <w:tc>
+          <w:tcPr>
+            <w:tcW w:w="1322" w:type="dxa"/>
+            <w:tcBorders>
+              <w:top w:val="nil"/>
+              <w:left w:val="nil"/>
+              <w:bottom w:val="single" w:sz="4" w:space="0" w:color="auto"/>
+              <w:right w:val="nil"/>
+            </w:tcBorders>
+          </w:tcPr>
+          <w:p>
+            <w:pPr>
+              <w:widowControl w:val="0"/>
+              <w:jc w:val="center"/>
+              <w:rPr>
+                <w:rFonts w:ascii="Arial" w:hAnsi="Arial" w:cs="Arial"/>
+                <w:sz w:val="20"/>
+                <w:szCs w:val="20"/>
+              </w:rPr>
+            </w:pPr>
+          </w:p>
+        </w:tc>
+        <w:tc>
+          <w:tcPr>
+            <w:tcW w:w="1365" w:type="dxa"/>
+            <w:tcBorders>
+              <w:top w:val="nil"/>
+              <w:left w:val="nil"/>
+              <w:bottom w:val="single" w:sz="4" w:space="0" w:color="auto"/>
+              <w:right w:val="nil"/>
+            </w:tcBorders>
+          </w:tcPr>
+          <w:p>
+            <w:pPr>
+              <w:widowControl w:val="0"/>
+              <w:jc w:val="center"/>
+              <w:rPr>
+                <w:rFonts w:ascii="Arial" w:hAnsi="Arial" w:cs="Arial"/>
+                <w:sz w:val="20"/>
+                <w:szCs w:val="20"/>
+              </w:rPr>
+            </w:pPr>
+          </w:p>
+        </w:tc>
+        <w:tc>
+          <w:tcPr>
+            <w:tcW w:w="1542" w:type="dxa"/>
+            <w:tcBorders>
+              <w:top w:val="nil"/>
+              <w:left w:val="nil"/>
+              <w:bottom w:val="single" w:sz="4" w:space="0" w:color="auto"/>
+              <w:right w:val="nil"/>
+            </w:tcBorders>
+          </w:tcPr>
+          <w:p>
+            <w:pPr>
+              <w:widowControl w:val="0"/>
+              <w:jc w:val="center"/>
+              <w:rPr>
+                <w:rFonts w:ascii="Arial" w:hAnsi="Arial" w:cs="Arial"/>
+                <w:sz w:val="20"/>
+                <w:szCs w:val="20"/>
+              </w:rPr>
+            </w:pPr>
+          </w:p>
+        </w:tc>
+      </w:tr>
+    </w:tbl>
+    <w:p>
+      <w:pPr>
+        <w:rPr>
+          <w:rFonts w:ascii="Arial" w:hAnsi="Arial" w:cs="Arial"/>
+          <w:color w:val="000000" w:themeColor="text1"/>
+          <w:sz w:val="22"/>
+          <w:szCs w:val="22"/>
+          <w:shd w:val="clear" w:color="auto" w:fill="FFFFFF"/>
+        </w:rPr>
+      </w:pPr>
+    </w:p>
+    <w:tbl>
+      <w:tblPr>
+        <w:tblStyle w:val="TableGrid"/>
+        <w:tblW w:w="5910" w:type="dxa"/>
+        <w:tblLook w:val="04A0" w:firstRow="1" w:lastRow="0" w:firstColumn="1" w:lastColumn="0" w:noHBand="0" w:noVBand="1"/>
+      </w:tblPr>
+      <w:tblGrid>
+        <w:gridCol w:w="3079"/>
+        <w:gridCol w:w="1207"/>
+        <w:gridCol w:w="1624"/>
+      </w:tblGrid>
+      <w:tr>
+        <w:trPr>
+          <w:trHeight w:val="275"/>
+        </w:trPr>
+        <w:tc>
+          <w:tcPr>
+            <w:tcW w:w="5910" w:type="dxa"/>
+            <w:gridSpan w:val="3"/>
+            <w:tcBorders>
+              <w:top w:val="nil"/>
+              <w:left w:val="nil"/>
+              <w:bottom w:val="nil"/>
+              <w:right w:val="nil"/>
+            </w:tcBorders>
+          </w:tcPr>
+          <w:p>
+            <w:pPr>
+              <w:widowControl w:val="0"/>
+              <w:rPr>
+                <w:rFonts w:ascii="Arial" w:hAnsi="Arial" w:cs="Arial"/>
+                <w:sz w:val="20"/>
+                <w:szCs w:val="20"/>
+              </w:rPr>
+            </w:pPr>
+            <w:r>
+              <w:rPr>
+                <w:rFonts w:ascii="Arial" w:hAnsi="Arial" w:cs="Arial"/>
+                <w:b/>
+                <w:bCs/>
+                <w:sz w:val="20"/>
+                <w:szCs w:val="20"/>
+              </w:rPr>
+              <w:t>Table 2 Models</w:t>
+            </w:r>
+          </w:p>
+        </w:tc>
+      </w:tr>
+      <w:tr>
+        <w:trPr>
+          <w:trHeight w:val="275"/>
+        </w:trPr>
+        <w:tc>
+          <w:tcPr>
+            <w:tcW w:w="3079" w:type="dxa"/>
+            <w:tcBorders>
+              <w:top w:val="nil"/>
+              <w:left w:val="nil"/>
+              <w:bottom w:val="nil"/>
+              <w:right w:val="nil"/>
+            </w:tcBorders>
+          </w:tcPr>
+          <w:p>
+            <w:pPr>
+              <w:widowControl w:val="0"/>
+              <w:rPr>
+                <w:rFonts w:ascii="Arial" w:hAnsi="Arial" w:cs="Arial"/>
+                <w:sz w:val="20"/>
+                <w:szCs w:val="20"/>
+              </w:rPr>
+            </w:pPr>
+          </w:p>
+        </w:tc>
+        <w:tc>
+          <w:tcPr>
+            <w:tcW w:w="1207" w:type="dxa"/>
+            <w:tcBorders>
+              <w:top w:val="nil"/>
+              <w:left w:val="nil"/>
+              <w:bottom w:val="nil"/>
+              <w:right w:val="nil"/>
+            </w:tcBorders>
+          </w:tcPr>
+          <w:p>
+            <w:pPr>
+              <w:widowControl w:val="0"/>
+              <w:jc w:val="center"/>
+              <w:rPr>
+                <w:rFonts w:ascii="Arial" w:hAnsi="Arial" w:cs="Arial"/>
+                <w:sz w:val="20"/>
+                <w:szCs w:val="20"/>
+              </w:rPr>
+            </w:pPr>
+            <w:r>
+              <w:rPr>
+                <w:rFonts w:ascii="Arial" w:hAnsi="Arial" w:cs="Arial"/>
+                <w:sz w:val="20"/>
+                <w:szCs w:val="20"/>
+              </w:rPr>
+              <w:t>M1</w:t>
+            </w:r>
+          </w:p>
+        </w:tc>
+        <w:tc>
+          <w:tcPr>
+            <w:tcW w:w="1623" w:type="dxa"/>
+            <w:tcBorders>
+              <w:top w:val="nil"/>
+              <w:left w:val="nil"/>
+              <w:bottom w:val="nil"/>
+              <w:right w:val="nil"/>
+            </w:tcBorders>
+          </w:tcPr>
+          <w:p>
+            <w:pPr>
+              <w:widowControl w:val="0"/>
+              <w:jc w:val="center"/>
+              <w:rPr>
+                <w:rFonts w:ascii="Arial" w:hAnsi="Arial" w:cs="Arial"/>
+                <w:sz w:val="20"/>
+                <w:szCs w:val="20"/>
+              </w:rPr>
+            </w:pPr>
+            <w:r>
+              <w:rPr>
+                <w:rFonts w:ascii="Arial" w:hAnsi="Arial" w:cs="Arial"/>
+                <w:sz w:val="20"/>
+                <w:szCs w:val="20"/>
+              </w:rPr>
+              <w:t>M2</w:t>
+            </w:r>
+          </w:p>
+        </w:tc>
+      </w:tr>
+      <w:tr>
+        <w:trPr>
+          <w:trHeight w:val="275"/>
+        </w:trPr>
+        <w:tc>
+          <w:tcPr>
+            <w:tcW w:w="3079" w:type="dxa"/>
+            <w:tcBorders>
+              <w:top w:val="nil"/>
+              <w:left w:val="nil"/>
+              <w:bottom w:val="nil"/>
+              <w:right w:val="nil"/>
+            </w:tcBorders>
+          </w:tcPr>
+          <w:p>
+            <w:pPr>
+              <w:widowControl w:val="0"/>
+              <w:rPr>
+                <w:rFonts w:ascii="Arial" w:hAnsi="Arial" w:cs="Arial"/>
+                <w:sz w:val="20"/>
+                <w:szCs w:val="20"/>
+              </w:rPr>
+            </w:pPr>
+            <w:r>
+              <w:rPr>
+                <w:rFonts w:ascii="Arial" w:hAnsi="Arial" w:cs="Arial"/>
+                <w:b/>
+                <w:bCs/>
+                <w:sz w:val="20"/>
+                <w:szCs w:val="20"/>
+              </w:rPr>
+              <w:t>Fit Statistics Imputed</w:t>
+            </w:r>
+          </w:p>
+        </w:tc>
+        <w:tc>
+          <w:tcPr>
+            <w:tcW w:w="1207" w:type="dxa"/>
+            <w:tcBorders>
+              <w:top w:val="nil"/>
+              <w:left w:val="nil"/>
+              <w:bottom w:val="nil"/>
+              <w:right w:val="nil"/>
+            </w:tcBorders>
+          </w:tcPr>
+          <w:p>
+            <w:pPr>
+              <w:widowControl w:val="0"/>
+              <w:jc w:val="center"/>
+              <w:rPr>
+                <w:rFonts w:ascii="Arial" w:hAnsi="Arial" w:cs="Arial"/>
+                <w:sz w:val="20"/>
+                <w:szCs w:val="20"/>
+              </w:rPr>
+            </w:pPr>
+          </w:p>
+        </w:tc>
+        <w:tc>
+          <w:tcPr>
+            <w:tcW w:w="1623" w:type="dxa"/>
+            <w:tcBorders>
+              <w:top w:val="nil"/>
+              <w:left w:val="nil"/>
+              <w:bottom w:val="nil"/>
+              <w:right w:val="nil"/>
+            </w:tcBorders>
+          </w:tcPr>
+          <w:p>
+            <w:pPr>
+              <w:widowControl w:val="0"/>
+              <w:jc w:val="center"/>
+              <w:rPr>
+                <w:rFonts w:ascii="Arial" w:hAnsi="Arial" w:cs="Arial"/>
+                <w:sz w:val="20"/>
+                <w:szCs w:val="20"/>
+              </w:rPr>
+            </w:pPr>
+          </w:p>
+        </w:tc>
+      </w:tr>
+      <w:tr>
+        <w:trPr>
+          <w:trHeight w:val="275"/>
+        </w:trPr>
+        <w:tc>
+          <w:tcPr>
+            <w:tcW w:w="3079" w:type="dxa"/>
+            <w:tcBorders>
+              <w:top w:val="nil"/>
+              <w:left w:val="nil"/>
+              <w:bottom w:val="nil"/>
+              <w:right w:val="nil"/>
+            </w:tcBorders>
+          </w:tcPr>
+          <w:p>
+            <w:pPr>
+              <w:widowControl w:val="0"/>
+              <w:rPr>
+                <w:rFonts w:ascii="Arial" w:hAnsi="Arial" w:cs="Arial"/>
+                <w:sz w:val="20"/>
+                <w:szCs w:val="20"/>
+              </w:rPr>
+            </w:pPr>
+            <w:r>
+              <w:rPr>
+                <w:rFonts w:ascii="Arial" w:hAnsi="Arial" w:cs="Arial"/>
+                <w:sz w:val="20"/>
+                <w:szCs w:val="20"/>
+              </w:rPr>
+              <w:t>ICC</w:t>
+            </w:r>
+          </w:p>
+        </w:tc>
+        <w:tc>
+          <w:tcPr>
+            <w:tcW w:w="1207" w:type="dxa"/>
+            <w:tcBorders>
+              <w:top w:val="nil"/>
+              <w:left w:val="nil"/>
+              <w:bottom w:val="nil"/>
+              <w:right w:val="nil"/>
+            </w:tcBorders>
+          </w:tcPr>
+          <w:p>
+            <w:pPr>
+              <w:widowControl w:val="0"/>
+              <w:jc w:val="center"/>
+              <w:rPr>
+                <w:rFonts w:ascii="Arial" w:hAnsi="Arial" w:cs="Arial"/>
+                <w:sz w:val="20"/>
+                <w:szCs w:val="20"/>
+              </w:rPr>
+            </w:pPr>
+            <w:r>
+              <w:rPr>
+                <w:rFonts w:ascii="Arial" w:hAnsi="Arial" w:cs="Arial"/>
+                <w:sz w:val="20"/>
+                <w:szCs w:val="20"/>
+              </w:rPr>
+              <w:t>01</w:t>
+            </w:r>
+          </w:p>
+        </w:tc>
+        <w:tc>
+          <w:tcPr>
+            <w:tcW w:w="1623" w:type="dxa"/>
+            <w:tcBorders>
+              <w:top w:val="nil"/>
+              <w:left w:val="nil"/>
+              <w:bottom w:val="nil"/>
+              <w:right w:val="nil"/>
+            </w:tcBorders>
+          </w:tcPr>
+          <w:p>
+            <w:pPr>
+              <w:widowControl w:val="0"/>
+              <w:jc w:val="center"/>
+              <w:rPr>
+                <w:rFonts w:ascii="Arial" w:hAnsi="Arial" w:cs="Arial"/>
+                <w:sz w:val="20"/>
+                <w:szCs w:val="20"/>
+              </w:rPr>
+            </w:pPr>
+            <w:r>
+              <w:rPr>
+                <w:rFonts w:ascii="Arial" w:hAnsi="Arial" w:cs="Arial"/>
+                <w:sz w:val="20"/>
+                <w:szCs w:val="20"/>
+              </w:rPr>
+              <w:t>.02</w:t>
+            </w:r>
+          </w:p>
+        </w:tc>
+      </w:tr>
+      <w:tr>
+        <w:trPr>
+          <w:trHeight w:val="288"/>
+        </w:trPr>
+        <w:tc>
+          <w:tcPr>
+            <w:tcW w:w="3079" w:type="dxa"/>
+            <w:tcBorders>
+              <w:top w:val="nil"/>
+              <w:left w:val="nil"/>
+              <w:bottom w:val="nil"/>
+              <w:right w:val="nil"/>
+            </w:tcBorders>
+          </w:tcPr>
+          <w:p>
+            <w:pPr>
+              <w:widowControl w:val="0"/>
+              <w:rPr>
+                <w:rFonts w:ascii="Arial" w:hAnsi="Arial" w:cs="Arial"/>
+                <w:sz w:val="20"/>
+                <w:szCs w:val="20"/>
+              </w:rPr>
+            </w:pPr>
+            <w:r>
+              <w:rPr>
+                <w:rFonts w:ascii="Arial" w:hAnsi="Arial" w:cs="Arial"/>
+                <w:sz w:val="20"/>
+                <w:szCs w:val="20"/>
+              </w:rPr>
+              <w:t>LL</w:t>
+            </w:r>
+          </w:p>
+        </w:tc>
+        <w:tc>
+          <w:tcPr>
+            <w:tcW w:w="1207" w:type="dxa"/>
+            <w:tcBorders>
+              <w:top w:val="nil"/>
+              <w:left w:val="nil"/>
+              <w:bottom w:val="nil"/>
+              <w:right w:val="nil"/>
+            </w:tcBorders>
+          </w:tcPr>
+          <w:p>
+            <w:pPr>
+              <w:widowControl w:val="0"/>
+              <w:jc w:val="center"/>
+              <w:rPr>
+                <w:rFonts w:ascii="Arial" w:hAnsi="Arial" w:cs="Arial"/>
+                <w:sz w:val="20"/>
+                <w:szCs w:val="20"/>
+              </w:rPr>
+            </w:pPr>
+            <w:r>
+              <w:rPr>
+                <w:rFonts w:ascii="Arial" w:hAnsi="Arial" w:cs="Arial"/>
+                <w:sz w:val="20"/>
+                <w:szCs w:val="20"/>
+              </w:rPr>
+              <w:t>-1,634.20.</w:t>
+            </w:r>
+          </w:p>
+        </w:tc>
+        <w:tc>
+          <w:tcPr>
+            <w:tcW w:w="1623" w:type="dxa"/>
+            <w:tcBorders>
+              <w:top w:val="nil"/>
+              <w:left w:val="nil"/>
+              <w:bottom w:val="nil"/>
+              <w:right w:val="nil"/>
+            </w:tcBorders>
+          </w:tcPr>
+          <w:p>
+            <w:pPr>
+              <w:widowControl w:val="0"/>
+              <w:jc w:val="center"/>
+              <w:rPr>
+                <w:rFonts w:ascii="Arial" w:hAnsi="Arial" w:cs="Arial"/>
+                <w:sz w:val="20"/>
+                <w:szCs w:val="20"/>
+              </w:rPr>
+            </w:pPr>
+            <w:r>
+              <w:rPr>
+                <w:rFonts w:ascii="Arial" w:hAnsi="Arial" w:cs="Arial"/>
+                <w:sz w:val="20"/>
+                <w:szCs w:val="20"/>
+              </w:rPr>
+              <w:t>-1,285.53</w:t>
+            </w:r>
+          </w:p>
+        </w:tc>
+      </w:tr>
+      <w:tr>
+        <w:trPr>
+          <w:trHeight w:val="288"/>
+        </w:trPr>
+        <w:tc>
+          <w:tcPr>
+            <w:tcW w:w="3079" w:type="dxa"/>
+            <w:tcBorders>
+              <w:top w:val="nil"/>
+              <w:left w:val="nil"/>
+              <w:bottom w:val="nil"/>
+              <w:right w:val="nil"/>
+            </w:tcBorders>
+          </w:tcPr>
+          <w:p>
+            <w:pPr>
+              <w:widowControl w:val="0"/>
+              <w:rPr>
+                <w:rFonts w:ascii="Arial" w:hAnsi="Arial" w:cs="Arial"/>
+                <w:sz w:val="20"/>
+                <w:szCs w:val="20"/>
+              </w:rPr>
+            </w:pPr>
+            <w:r>
+              <w:rPr>
+                <w:rFonts w:ascii="Arial" w:hAnsi="Arial" w:cs="Arial"/>
+                <w:sz w:val="20"/>
+                <w:szCs w:val="20"/>
+              </w:rPr>
+              <w:t>Pseudo-</w:t>
+            </w:r>
+            <w:r>
+              <w:rPr>
+                <w:rFonts w:ascii="Arial" w:hAnsi="Arial" w:cs="Arial"/>
+                <w:i/>
+                <w:iCs/>
+                <w:sz w:val="20"/>
+                <w:szCs w:val="20"/>
+              </w:rPr>
+              <w:t>R</w:t>
+            </w:r>
+            <w:r>
+              <w:rPr>
+                <w:rFonts w:ascii="Arial" w:hAnsi="Arial" w:cs="Arial"/>
+                <w:sz w:val="20"/>
+                <w:szCs w:val="20"/>
+                <w:vertAlign w:val="superscript"/>
+              </w:rPr>
+              <w:t>2</w:t>
+            </w:r>
+          </w:p>
+        </w:tc>
+        <w:tc>
+          <w:tcPr>
+            <w:tcW w:w="1207" w:type="dxa"/>
+            <w:tcBorders>
+              <w:top w:val="nil"/>
+              <w:left w:val="nil"/>
+              <w:bottom w:val="nil"/>
+              <w:right w:val="nil"/>
+            </w:tcBorders>
+          </w:tcPr>
+          <w:p>
+            <w:pPr>
+              <w:widowControl w:val="0"/>
+              <w:jc w:val="center"/>
+              <w:rPr>
+                <w:rFonts w:ascii="Arial" w:hAnsi="Arial" w:cs="Arial"/>
+                <w:sz w:val="20"/>
+                <w:szCs w:val="20"/>
+              </w:rPr>
+            </w:pPr>
+            <w:r>
+              <w:rPr>
+                <w:rFonts w:ascii="Arial" w:hAnsi="Arial" w:cs="Arial"/>
+                <w:sz w:val="20"/>
+                <w:szCs w:val="20"/>
+              </w:rPr>
+              <w:t>.45</w:t>
+            </w:r>
+          </w:p>
+        </w:tc>
+        <w:tc>
+          <w:tcPr>
+            <w:tcW w:w="1623" w:type="dxa"/>
+            <w:tcBorders>
+              <w:top w:val="nil"/>
+              <w:left w:val="nil"/>
+              <w:bottom w:val="nil"/>
+              <w:right w:val="nil"/>
+            </w:tcBorders>
+          </w:tcPr>
+          <w:p>
+            <w:pPr>
+              <w:widowControl w:val="0"/>
+              <w:jc w:val="center"/>
+              <w:rPr>
+                <w:rFonts w:ascii="Arial" w:hAnsi="Arial" w:cs="Arial"/>
+                <w:sz w:val="20"/>
+                <w:szCs w:val="20"/>
+              </w:rPr>
+            </w:pPr>
+            <w:r>
+              <w:rPr>
+                <w:rFonts w:ascii="Arial" w:hAnsi="Arial" w:cs="Arial"/>
+                <w:sz w:val="20"/>
+                <w:szCs w:val="20"/>
+              </w:rPr>
+              <w:t>0.46</w:t>
+            </w:r>
+          </w:p>
+        </w:tc>
+      </w:tr>
+      <w:tr>
+        <w:trPr>
+          <w:trHeight w:val="288"/>
+        </w:trPr>
+        <w:tc>
+          <w:tcPr>
+            <w:tcW w:w="5910" w:type="dxa"/>
+            <w:gridSpan w:val="3"/>
+            <w:tcBorders>
+              <w:top w:val="nil"/>
+              <w:left w:val="nil"/>
+              <w:bottom w:val="nil"/>
+              <w:right w:val="nil"/>
+            </w:tcBorders>
+          </w:tcPr>
+          <w:p>
+            <w:pPr>
+              <w:widowControl w:val="0"/>
+              <w:rPr>
+                <w:rFonts w:ascii="Arial" w:hAnsi="Arial" w:cs="Arial"/>
+                <w:b/>
+                <w:bCs/>
+                <w:sz w:val="20"/>
+                <w:szCs w:val="20"/>
+              </w:rPr>
+            </w:pPr>
+            <w:r>
+              <w:rPr>
+                <w:rFonts w:ascii="Arial" w:hAnsi="Arial" w:cs="Arial"/>
+                <w:b/>
+                <w:bCs/>
+                <w:sz w:val="20"/>
+                <w:szCs w:val="20"/>
+              </w:rPr>
+              <w:t>Fit Statistics List-Wise Deletion</w:t>
+            </w:r>
+          </w:p>
+        </w:tc>
+      </w:tr>
+      <w:tr>
+        <w:trPr>
+          <w:trHeight w:val="288"/>
+        </w:trPr>
+        <w:tc>
+          <w:tcPr>
+            <w:tcW w:w="3079" w:type="dxa"/>
+            <w:tcBorders>
+              <w:top w:val="nil"/>
+              <w:left w:val="nil"/>
+              <w:bottom w:val="nil"/>
+              <w:right w:val="nil"/>
+            </w:tcBorders>
+          </w:tcPr>
+          <w:p>
+            <w:pPr>
+              <w:widowControl w:val="0"/>
+              <w:rPr>
+                <w:rFonts w:ascii="Arial" w:hAnsi="Arial" w:cs="Arial"/>
+                <w:sz w:val="20"/>
+                <w:szCs w:val="20"/>
+              </w:rPr>
+            </w:pPr>
+            <w:r>
+              <w:rPr>
+                <w:rFonts w:ascii="Arial" w:hAnsi="Arial" w:cs="Arial"/>
+                <w:sz w:val="20"/>
+                <w:szCs w:val="20"/>
+              </w:rPr>
+              <w:t>ICC</w:t>
+            </w:r>
+          </w:p>
+        </w:tc>
+        <w:tc>
+          <w:tcPr>
+            <w:tcW w:w="1207" w:type="dxa"/>
+            <w:tcBorders>
+              <w:top w:val="nil"/>
+              <w:left w:val="nil"/>
+              <w:bottom w:val="nil"/>
+              <w:right w:val="nil"/>
+            </w:tcBorders>
+          </w:tcPr>
+          <w:p>
+            <w:pPr>
+              <w:widowControl w:val="0"/>
+              <w:jc w:val="center"/>
+              <w:rPr>
+                <w:rFonts w:ascii="Arial" w:hAnsi="Arial" w:cs="Arial"/>
+                <w:sz w:val="20"/>
+                <w:szCs w:val="20"/>
+              </w:rPr>
+            </w:pPr>
+          </w:p>
+        </w:tc>
+        <w:tc>
+          <w:tcPr>
+            <w:tcW w:w="1623" w:type="dxa"/>
+            <w:tcBorders>
+              <w:top w:val="nil"/>
+              <w:left w:val="nil"/>
+              <w:bottom w:val="nil"/>
+              <w:right w:val="nil"/>
+            </w:tcBorders>
+          </w:tcPr>
+          <w:p>
+            <w:pPr>
+              <w:widowControl w:val="0"/>
+              <w:jc w:val="center"/>
+              <w:rPr>
+                <w:rFonts w:ascii="Arial" w:hAnsi="Arial" w:cs="Arial"/>
+                <w:sz w:val="20"/>
+                <w:szCs w:val="20"/>
+              </w:rPr>
+            </w:pPr>
+          </w:p>
+        </w:tc>
+      </w:tr>
+      <w:tr>
+        <w:trPr>
+          <w:trHeight w:val="288"/>
+        </w:trPr>
+        <w:tc>
+          <w:tcPr>
+            <w:tcW w:w="3079" w:type="dxa"/>
+            <w:tcBorders>
+              <w:top w:val="nil"/>
+              <w:left w:val="nil"/>
+              <w:bottom w:val="nil"/>
+              <w:right w:val="nil"/>
+            </w:tcBorders>
+          </w:tcPr>
+          <w:p>
+            <w:pPr>
+              <w:widowControl w:val="0"/>
+              <w:rPr>
+                <w:rFonts w:ascii="Arial" w:hAnsi="Arial" w:cs="Arial"/>
+                <w:sz w:val="20"/>
+                <w:szCs w:val="20"/>
+              </w:rPr>
+            </w:pPr>
+            <w:r>
+              <w:rPr>
+                <w:rFonts w:ascii="Arial" w:hAnsi="Arial" w:cs="Arial"/>
+                <w:sz w:val="20"/>
+                <w:szCs w:val="20"/>
+              </w:rPr>
+              <w:t>LL</w:t>
+            </w:r>
+          </w:p>
+        </w:tc>
+        <w:tc>
+          <w:tcPr>
+            <w:tcW w:w="1207" w:type="dxa"/>
+            <w:tcBorders>
+              <w:top w:val="nil"/>
+              <w:left w:val="nil"/>
+              <w:bottom w:val="nil"/>
+              <w:right w:val="nil"/>
+            </w:tcBorders>
+          </w:tcPr>
+          <w:p>
+            <w:pPr>
+              <w:widowControl w:val="0"/>
+              <w:jc w:val="center"/>
+              <w:rPr>
+                <w:rFonts w:ascii="Arial" w:hAnsi="Arial" w:cs="Arial"/>
+                <w:sz w:val="20"/>
+                <w:szCs w:val="20"/>
+              </w:rPr>
+            </w:pPr>
+          </w:p>
+        </w:tc>
+        <w:tc>
+          <w:tcPr>
+            <w:tcW w:w="1623" w:type="dxa"/>
+            <w:tcBorders>
+              <w:top w:val="nil"/>
+              <w:left w:val="nil"/>
+              <w:bottom w:val="nil"/>
+              <w:right w:val="nil"/>
+            </w:tcBorders>
+          </w:tcPr>
+          <w:p>
+            <w:pPr>
+              <w:widowControl w:val="0"/>
+              <w:jc w:val="center"/>
+              <w:rPr>
+                <w:rFonts w:ascii="Arial" w:hAnsi="Arial" w:cs="Arial"/>
+                <w:sz w:val="20"/>
+                <w:szCs w:val="20"/>
+              </w:rPr>
+            </w:pPr>
+          </w:p>
+        </w:tc>
+      </w:tr>
+      <w:tr>
+        <w:trPr>
+          <w:trHeight w:val="288"/>
+        </w:trPr>
+        <w:tc>
+          <w:tcPr>
+            <w:tcW w:w="3079" w:type="dxa"/>
+            <w:tcBorders>
+              <w:top w:val="nil"/>
+              <w:left w:val="nil"/>
+              <w:bottom w:val="single" w:sz="4" w:space="0" w:color="auto"/>
+              <w:right w:val="nil"/>
+            </w:tcBorders>
+          </w:tcPr>
+          <w:p>
+            <w:pPr>
+              <w:widowControl w:val="0"/>
+              <w:rPr>
+                <w:rFonts w:ascii="Arial" w:hAnsi="Arial" w:cs="Arial"/>
+                <w:sz w:val="20"/>
+                <w:szCs w:val="20"/>
+              </w:rPr>
+            </w:pPr>
+            <w:r>
+              <w:rPr>
+                <w:rFonts w:ascii="Arial" w:hAnsi="Arial" w:cs="Arial"/>
+                <w:sz w:val="20"/>
+                <w:szCs w:val="20"/>
+              </w:rPr>
+              <w:t>Pseudo-</w:t>
+            </w:r>
+            <w:r>
+              <w:rPr>
+                <w:rFonts w:ascii="Arial" w:hAnsi="Arial" w:cs="Arial"/>
+                <w:i/>
+                <w:iCs/>
+                <w:sz w:val="20"/>
+                <w:szCs w:val="20"/>
+              </w:rPr>
+              <w:t>R</w:t>
+            </w:r>
+            <w:r>
+              <w:rPr>
+                <w:rFonts w:ascii="Arial" w:hAnsi="Arial" w:cs="Arial"/>
+                <w:sz w:val="20"/>
+                <w:szCs w:val="20"/>
+                <w:vertAlign w:val="superscript"/>
+              </w:rPr>
+              <w:t>2</w:t>
+            </w:r>
+          </w:p>
+        </w:tc>
+        <w:tc>
+          <w:tcPr>
+            <w:tcW w:w="1207" w:type="dxa"/>
+            <w:tcBorders>
+              <w:top w:val="nil"/>
+              <w:left w:val="nil"/>
+              <w:bottom w:val="single" w:sz="4" w:space="0" w:color="auto"/>
+              <w:right w:val="nil"/>
+            </w:tcBorders>
+          </w:tcPr>
+          <w:p>
+            <w:pPr>
+              <w:widowControl w:val="0"/>
+              <w:jc w:val="center"/>
+              <w:rPr>
+                <w:rFonts w:ascii="Arial" w:hAnsi="Arial" w:cs="Arial"/>
+                <w:sz w:val="20"/>
+                <w:szCs w:val="20"/>
+              </w:rPr>
+            </w:pPr>
+          </w:p>
+        </w:tc>
+        <w:tc>
+          <w:tcPr>
+            <w:tcW w:w="1623" w:type="dxa"/>
+            <w:tcBorders>
+              <w:top w:val="nil"/>
+              <w:left w:val="nil"/>
+              <w:bottom w:val="single" w:sz="4" w:space="0" w:color="auto"/>
+              <w:right w:val="nil"/>
+            </w:tcBorders>
+          </w:tcPr>
+          <w:p>
+            <w:pPr>
+              <w:widowControl w:val="0"/>
+              <w:jc w:val="center"/>
+              <w:rPr>
+                <w:rFonts w:ascii="Arial" w:hAnsi="Arial" w:cs="Arial"/>
+                <w:sz w:val="20"/>
+                <w:szCs w:val="20"/>
+              </w:rPr>
+            </w:pPr>
+          </w:p>
+        </w:tc>
+      </w:tr>
+    </w:tbl>
+    <w:p>
+      <w:pPr>
+        <w:rPr>
+          <w:rFonts w:ascii="Arial" w:hAnsi="Arial" w:cs="Arial"/>
+          <w:color w:val="222222"/>
+          <w:sz w:val="22"/>
+          <w:szCs w:val="22"/>
+          <w:shd w:val="clear" w:color="auto" w:fill="FFFFFF"/>
+        </w:rPr>
+      </w:pPr>
+    </w:p>
+    <w:p>
+      <w:pPr>
+        <w:rPr>
+          <w:rFonts w:ascii="Arial" w:hAnsi="Arial" w:cs="Arial"/>
+          <w:color w:val="222222"/>
           <w:sz w:val="22"/>
           <w:szCs w:val="22"/>
           <w:shd w:val="clear" w:color="auto" w:fill="FFFFFF"/>
@@ -16081,18 +18187,16 @@
           <w:shd w:val="clear" w:color="auto" w:fill="FFFFFF"/>
         </w:rPr>
       </w:pPr>
-      <w:proofErr w:type="gramStart"/>
-      <w:r>
-        <w:rPr>
-          <w:rFonts w:ascii="Arial" w:hAnsi="Arial" w:cs="Arial"/>
-          <w:color w:val="000000" w:themeColor="text1"/>
-          <w:sz w:val="22"/>
-          <w:szCs w:val="22"/>
-          <w:shd w:val="clear" w:color="auto" w:fill="FFFFFF"/>
-        </w:rPr>
-        <w:t>In regard to</w:t>
-      </w:r>
-      <w:proofErr w:type="gramEnd"/>
+      <w:r>
+        <w:rPr>
+          <w:rFonts w:ascii="Arial" w:hAnsi="Arial" w:cs="Arial"/>
+          <w:color w:val="000000" w:themeColor="text1"/>
+          <w:sz w:val="22"/>
+          <w:szCs w:val="22"/>
+          <w:shd w:val="clear" w:color="auto" w:fill="FFFFFF"/>
+        </w:rPr>
+        <w:t>Regarding</w:t>
+      </w:r>
       <w:r>
         <w:rPr>
           <w:rFonts w:ascii="Arial" w:hAnsi="Arial" w:cs="Arial"/>
@@ -16169,27 +18273,45 @@
         </w:rPr>
         <w:t xml:space="preserve">). This is why we chose two stories to embed and then randomize (each respondent saw only one story), one for the top story (which was always Fox) and the first non-Fox story. In this sense, we were not aiming for a ‘representative’ sample of news that circulated during a given survey wave, but rather as a point of external validity, we wanted to capture the news that was </w:t>
       </w:r>
-      <w:proofErr w:type="gramStart"/>
-      <w:r>
-        <w:rPr>
-          <w:rFonts w:ascii="Arial" w:hAnsi="Arial" w:cs="Arial"/>
-          <w:color w:val="000000" w:themeColor="text1"/>
-          <w:sz w:val="22"/>
-          <w:szCs w:val="22"/>
-          <w:shd w:val="clear" w:color="auto" w:fill="FFFFFF"/>
-        </w:rPr>
-        <w:t>actually being</w:t>
-      </w:r>
-      <w:proofErr w:type="gramEnd"/>
-      <w:r>
-        <w:rPr>
-          <w:rFonts w:ascii="Arial" w:hAnsi="Arial" w:cs="Arial"/>
-          <w:color w:val="000000" w:themeColor="text1"/>
-          <w:sz w:val="22"/>
-          <w:szCs w:val="22"/>
-          <w:shd w:val="clear" w:color="auto" w:fill="FFFFFF"/>
-        </w:rPr>
-        <w:t xml:space="preserve"> pushed to a majority of people based on the algorithms that favor engagement rankings. </w:t>
+      <w:r>
+        <w:rPr>
+          <w:rFonts w:ascii="Arial" w:hAnsi="Arial" w:cs="Arial"/>
+          <w:color w:val="000000" w:themeColor="text1"/>
+          <w:sz w:val="22"/>
+          <w:szCs w:val="22"/>
+          <w:shd w:val="clear" w:color="auto" w:fill="FFFFFF"/>
+        </w:rPr>
+        <w:t>being</w:t>
+      </w:r>
+      <w:r>
+        <w:rPr>
+          <w:rFonts w:ascii="Arial" w:hAnsi="Arial" w:cs="Arial"/>
+          <w:color w:val="000000" w:themeColor="text1"/>
+          <w:sz w:val="22"/>
+          <w:szCs w:val="22"/>
+          <w:shd w:val="clear" w:color="auto" w:fill="FFFFFF"/>
+        </w:rPr>
+        <w:t xml:space="preserve"> pushed to </w:t>
+      </w:r>
+      <w:r>
+        <w:rPr>
+          <w:rFonts w:ascii="Arial" w:hAnsi="Arial" w:cs="Arial"/>
+          <w:color w:val="000000" w:themeColor="text1"/>
+          <w:sz w:val="22"/>
+          <w:szCs w:val="22"/>
+          <w:shd w:val="clear" w:color="auto" w:fill="FFFFFF"/>
+        </w:rPr>
+        <w:t>most</w:t>
+      </w:r>
+      <w:r>
+        <w:rPr>
+          <w:rFonts w:ascii="Arial" w:hAnsi="Arial" w:cs="Arial"/>
+          <w:color w:val="000000" w:themeColor="text1"/>
+          <w:sz w:val="22"/>
+          <w:szCs w:val="22"/>
+          <w:shd w:val="clear" w:color="auto" w:fill="FFFFFF"/>
+        </w:rPr>
+        <w:t xml:space="preserve"> people based on the algorithms that favor engagement rankings. </w:t>
       </w:r>
     </w:p>
     <w:p>
@@ -16529,7 +18651,6 @@
           <w:szCs w:val="22"/>
           <w:highlight w:val="magenta"/>
         </w:rPr>
-        <w:lastRenderedPageBreak/>
         <w:t>Response</w:t>
       </w:r>
       <w:r>
@@ -16884,22 +19005,23 @@
           <w:rFonts w:ascii="Arial" w:hAnsi="Arial" w:cs="Arial"/>
           <w:b/>
           <w:bCs/>
-          <w:color w:val="000000" w:themeColor="text1"/>
-          <w:sz w:val="22"/>
-          <w:szCs w:val="22"/>
-        </w:rPr>
-      </w:pPr>
-      <w:r>
+          <w:color w:val="FF0000"/>
+          <w:sz w:val="22"/>
+          <w:szCs w:val="22"/>
+        </w:rPr>
+      </w:pPr>
+    </w:p>
+    <w:p>
+      <w:pPr>
         <w:rPr>
           <w:rFonts w:ascii="Arial" w:hAnsi="Arial" w:cs="Arial"/>
           <w:b/>
           <w:bCs/>
-          <w:color w:val="000000" w:themeColor="text1"/>
-          <w:sz w:val="22"/>
-          <w:szCs w:val="22"/>
-        </w:rPr>
-        <w:t>References</w:t>
-      </w:r>
+          <w:color w:val="FF0000"/>
+          <w:sz w:val="22"/>
+          <w:szCs w:val="22"/>
+        </w:rPr>
+      </w:pPr>
     </w:p>
     <w:p>
       <w:pPr>
@@ -16907,6 +19029,125 @@
           <w:rFonts w:ascii="Arial" w:hAnsi="Arial" w:cs="Arial"/>
           <w:b/>
           <w:bCs/>
+          <w:color w:val="FF0000"/>
+          <w:sz w:val="22"/>
+          <w:szCs w:val="22"/>
+        </w:rPr>
+      </w:pPr>
+    </w:p>
+    <w:p>
+      <w:pPr>
+        <w:rPr>
+          <w:rFonts w:ascii="Arial" w:hAnsi="Arial" w:cs="Arial"/>
+          <w:b/>
+          <w:bCs/>
+          <w:color w:val="FF0000"/>
+          <w:sz w:val="22"/>
+          <w:szCs w:val="22"/>
+        </w:rPr>
+      </w:pPr>
+    </w:p>
+    <w:p>
+      <w:pPr>
+        <w:rPr>
+          <w:rFonts w:ascii="Arial" w:hAnsi="Arial" w:cs="Arial"/>
+          <w:b/>
+          <w:bCs/>
+          <w:color w:val="FF0000"/>
+          <w:sz w:val="22"/>
+          <w:szCs w:val="22"/>
+        </w:rPr>
+      </w:pPr>
+    </w:p>
+    <w:p>
+      <w:pPr>
+        <w:rPr>
+          <w:rFonts w:ascii="Arial" w:hAnsi="Arial" w:cs="Arial"/>
+          <w:b/>
+          <w:bCs/>
+          <w:color w:val="FF0000"/>
+          <w:sz w:val="22"/>
+          <w:szCs w:val="22"/>
+        </w:rPr>
+      </w:pPr>
+    </w:p>
+    <w:p>
+      <w:pPr>
+        <w:rPr>
+          <w:rFonts w:ascii="Arial" w:hAnsi="Arial" w:cs="Arial"/>
+          <w:b/>
+          <w:bCs/>
+          <w:color w:val="FF0000"/>
+          <w:sz w:val="22"/>
+          <w:szCs w:val="22"/>
+        </w:rPr>
+      </w:pPr>
+    </w:p>
+    <w:p>
+      <w:pPr>
+        <w:rPr>
+          <w:rFonts w:ascii="Arial" w:hAnsi="Arial" w:cs="Arial"/>
+          <w:b/>
+          <w:bCs/>
+          <w:color w:val="FF0000"/>
+          <w:sz w:val="22"/>
+          <w:szCs w:val="22"/>
+        </w:rPr>
+      </w:pPr>
+    </w:p>
+    <w:p>
+      <w:pPr>
+        <w:rPr>
+          <w:rFonts w:ascii="Arial" w:hAnsi="Arial" w:cs="Arial"/>
+          <w:b/>
+          <w:bCs/>
+          <w:color w:val="FF0000"/>
+          <w:sz w:val="22"/>
+          <w:szCs w:val="22"/>
+        </w:rPr>
+      </w:pPr>
+    </w:p>
+    <w:p>
+      <w:pPr>
+        <w:rPr>
+          <w:rFonts w:ascii="Arial" w:hAnsi="Arial" w:cs="Arial"/>
+          <w:b/>
+          <w:bCs/>
+          <w:color w:val="FF0000"/>
+          <w:sz w:val="22"/>
+          <w:szCs w:val="22"/>
+        </w:rPr>
+      </w:pPr>
+    </w:p>
+    <w:p>
+      <w:pPr>
+        <w:rPr>
+          <w:rFonts w:ascii="Arial" w:hAnsi="Arial" w:cs="Arial"/>
+          <w:b/>
+          <w:bCs/>
+          <w:color w:val="000000" w:themeColor="text1"/>
+          <w:sz w:val="22"/>
+          <w:szCs w:val="22"/>
+        </w:rPr>
+      </w:pPr>
+      <w:r>
+        <w:rPr>
+          <w:rFonts w:ascii="Arial" w:hAnsi="Arial" w:cs="Arial"/>
+          <w:b/>
+          <w:bCs/>
+          <w:color w:val="000000" w:themeColor="text1"/>
+          <w:sz w:val="22"/>
+          <w:szCs w:val="22"/>
+        </w:rPr>
+        <w:t>References</w:t>
+      </w:r>
+    </w:p>
+    <w:p>
+      <w:pPr>
+        <w:rPr>
+          <w:rFonts w:ascii="Arial" w:hAnsi="Arial" w:cs="Arial"/>
+          <w:b/>
+          <w:bCs/>
           <w:color w:val="000000" w:themeColor="text1"/>
           <w:sz w:val="22"/>
           <w:szCs w:val="22"/>
@@ -17370,7 +19611,6 @@
           <w:szCs w:val="22"/>
           <w:shd w:val="clear" w:color="auto" w:fill="FFFFFF"/>
         </w:rPr>
-        <w:lastRenderedPageBreak/>
         <w:t>Stroud, N. J. (2011). </w:t>
       </w:r>
       <w:r>
@@ -18386,6 +20626,22 @@
       <w:szCs w:val="20"/>
     </w:rPr>
   </w:style>
+  <w:style w:type="table" w:styleId="TableGrid">
+    <w:name w:val="Table Grid"/>
+    <w:basedOn w:val="TableNormal"/>
+    <w:uiPriority w:val="39"/>
+    <w:rsid w:val="00677974"/>
+    <w:tblPr>
+      <w:tblBorders>
+        <w:top w:val="single" w:sz="4" w:space="0" w:color="auto"/>
+        <w:left w:val="single" w:sz="4" w:space="0" w:color="auto"/>
+        <w:bottom w:val="single" w:sz="4" w:space="0" w:color="auto"/>
+        <w:right w:val="single" w:sz="4" w:space="0" w:color="auto"/>
+        <w:insideH w:val="single" w:sz="4" w:space="0" w:color="auto"/>
+        <w:insideV w:val="single" w:sz="4" w:space="0" w:color="auto"/>
+      </w:tblBorders>
+    </w:tblPr>
+  </w:style>
 </w:styles>
 </file>
 

</xml_diff>